<commit_message>
Added Phone class, App interface and Media App to the design file
</commit_message>
<xml_diff>
--- a/Exe2/design.docx
+++ b/Exe2/design.docx
@@ -4,13 +4,14 @@
   <w:body>
     <w:p>
       <w:pPr>
+        <w:bidi/>
+        <w:spacing w:line="360" w:lineRule="auto"/>
         <w:jc w:val="center"/>
         <w:rPr>
           <w:b/>
           <w:bCs/>
           <w:sz w:val="40"/>
           <w:szCs w:val="40"/>
-          <w:rtl/>
         </w:rPr>
       </w:pPr>
       <w:r>
@@ -27,6 +28,595 @@
     </w:p>
     <w:p>
       <w:pPr>
+        <w:bidi/>
+        <w:spacing w:line="360" w:lineRule="auto"/>
+        <w:rPr>
+          <w:sz w:val="24"/>
+          <w:szCs w:val="24"/>
+        </w:rPr>
+      </w:pPr>
+      <w:r>
+        <w:rPr>
+          <w:rFonts w:hint="cs"/>
+          <w:sz w:val="24"/>
+          <w:szCs w:val="24"/>
+          <w:rtl/>
+        </w:rPr>
+        <w:t>נתכנן את המערכת כך:</w:t>
+      </w:r>
+    </w:p>
+    <w:p>
+      <w:pPr>
+        <w:bidi/>
+        <w:spacing w:line="360" w:lineRule="auto"/>
+        <w:rPr>
+          <w:sz w:val="24"/>
+          <w:szCs w:val="24"/>
+          <w:rtl/>
+        </w:rPr>
+      </w:pPr>
+      <w:r>
+        <w:rPr>
+          <w:rFonts w:hint="cs"/>
+          <w:sz w:val="24"/>
+          <w:szCs w:val="24"/>
+          <w:rtl/>
+        </w:rPr>
+        <w:t xml:space="preserve">נבנה מחלקה </w:t>
+      </w:r>
+      <w:r>
+        <w:rPr>
+          <w:sz w:val="24"/>
+          <w:szCs w:val="24"/>
+        </w:rPr>
+        <w:t>Phone</w:t>
+      </w:r>
+      <w:r>
+        <w:rPr>
+          <w:rFonts w:hint="cs"/>
+          <w:sz w:val="24"/>
+          <w:szCs w:val="24"/>
+          <w:rtl/>
+        </w:rPr>
+        <w:t xml:space="preserve"> המחזיקה מערך בגודל 4 של אובייקטים מסוג </w:t>
+      </w:r>
+      <w:r>
+        <w:rPr>
+          <w:sz w:val="24"/>
+          <w:szCs w:val="24"/>
+        </w:rPr>
+        <w:t>App</w:t>
+      </w:r>
+      <w:r>
+        <w:rPr>
+          <w:rFonts w:hint="cs"/>
+          <w:sz w:val="24"/>
+          <w:szCs w:val="24"/>
+          <w:rtl/>
+        </w:rPr>
+        <w:t xml:space="preserve"> (נגדיר בהמשך). נרצה לממש את </w:t>
+      </w:r>
+      <w:r>
+        <w:rPr>
+          <w:sz w:val="24"/>
+          <w:szCs w:val="24"/>
+        </w:rPr>
+        <w:t>Phone</w:t>
+      </w:r>
+      <w:r>
+        <w:rPr>
+          <w:rFonts w:hint="cs"/>
+          <w:sz w:val="24"/>
+          <w:szCs w:val="24"/>
+          <w:rtl/>
+        </w:rPr>
+        <w:t xml:space="preserve"> כמחלקה על מנת שנוכל ליצור אובייקט מסוג</w:t>
+      </w:r>
+      <w:r>
+        <w:rPr>
+          <w:sz w:val="24"/>
+          <w:szCs w:val="24"/>
+        </w:rPr>
+        <w:t xml:space="preserve"> </w:t>
+      </w:r>
+      <w:r>
+        <w:rPr>
+          <w:rFonts w:hint="cs"/>
+          <w:sz w:val="24"/>
+          <w:szCs w:val="24"/>
+          <w:rtl/>
+        </w:rPr>
+        <w:t xml:space="preserve"> </w:t>
+      </w:r>
+      <w:r>
+        <w:rPr>
+          <w:sz w:val="24"/>
+          <w:szCs w:val="24"/>
+        </w:rPr>
+        <w:t>Phone</w:t>
+      </w:r>
+      <w:r>
+        <w:rPr>
+          <w:rFonts w:hint="cs"/>
+          <w:sz w:val="24"/>
+          <w:szCs w:val="24"/>
+          <w:rtl/>
+        </w:rPr>
+        <w:t>.</w:t>
+      </w:r>
+    </w:p>
+    <w:p>
+      <w:pPr>
+        <w:bidi/>
+        <w:spacing w:line="360" w:lineRule="auto"/>
+        <w:rPr>
+          <w:sz w:val="24"/>
+          <w:szCs w:val="24"/>
+          <w:rtl/>
+        </w:rPr>
+      </w:pPr>
+      <w:r>
+        <w:rPr>
+          <w:rFonts w:hint="cs"/>
+          <w:sz w:val="24"/>
+          <w:szCs w:val="24"/>
+          <w:rtl/>
+        </w:rPr>
+        <w:t xml:space="preserve">את </w:t>
+      </w:r>
+      <w:r>
+        <w:rPr>
+          <w:sz w:val="24"/>
+          <w:szCs w:val="24"/>
+        </w:rPr>
+        <w:t>App</w:t>
+      </w:r>
+      <w:r>
+        <w:rPr>
+          <w:rFonts w:hint="cs"/>
+          <w:sz w:val="24"/>
+          <w:szCs w:val="24"/>
+          <w:rtl/>
+        </w:rPr>
+        <w:t xml:space="preserve"> נממש בתור </w:t>
+      </w:r>
+      <w:r>
+        <w:rPr>
+          <w:rFonts w:hint="cs"/>
+          <w:sz w:val="24"/>
+          <w:szCs w:val="24"/>
+          <w:rtl/>
+        </w:rPr>
+        <w:t>ממשק</w:t>
+      </w:r>
+      <w:r>
+        <w:rPr>
+          <w:rFonts w:hint="cs"/>
+          <w:sz w:val="24"/>
+          <w:szCs w:val="24"/>
+          <w:rtl/>
+        </w:rPr>
+        <w:t xml:space="preserve">. זאת מפני שאנחנו לא מעוניינים </w:t>
+      </w:r>
+      <w:r>
+        <w:rPr>
+          <w:rFonts w:hint="cs"/>
+          <w:sz w:val="24"/>
+          <w:szCs w:val="24"/>
+          <w:rtl/>
+        </w:rPr>
+        <w:t xml:space="preserve">באפליקציה כללית אך נרצה </w:t>
+      </w:r>
+      <w:r>
+        <w:rPr>
+          <w:rFonts w:hint="cs"/>
+          <w:sz w:val="24"/>
+          <w:szCs w:val="24"/>
+          <w:rtl/>
+        </w:rPr>
+        <w:t xml:space="preserve">להגדיר אותו אפליקציות מסוימות </w:t>
+      </w:r>
+      <w:r>
+        <w:rPr>
+          <w:rFonts w:hint="cs"/>
+          <w:sz w:val="24"/>
+          <w:szCs w:val="24"/>
+          <w:rtl/>
+        </w:rPr>
+        <w:t>יממשו</w:t>
+      </w:r>
+      <w:r>
+        <w:rPr>
+          <w:rFonts w:hint="cs"/>
+          <w:sz w:val="24"/>
+          <w:szCs w:val="24"/>
+          <w:rtl/>
+        </w:rPr>
+        <w:t>.</w:t>
+      </w:r>
+    </w:p>
+    <w:p>
+      <w:pPr>
+        <w:bidi/>
+        <w:spacing w:line="360" w:lineRule="auto"/>
+        <w:rPr>
+          <w:sz w:val="24"/>
+          <w:szCs w:val="24"/>
+          <w:rtl/>
+        </w:rPr>
+      </w:pPr>
+    </w:p>
+    <w:p>
+      <w:pPr>
+        <w:bidi/>
+        <w:spacing w:line="360" w:lineRule="auto"/>
+        <w:rPr>
+          <w:sz w:val="24"/>
+          <w:szCs w:val="24"/>
+          <w:rtl/>
+        </w:rPr>
+      </w:pPr>
+      <w:r>
+        <w:rPr>
+          <w:rFonts w:hint="cs"/>
+          <w:sz w:val="24"/>
+          <w:szCs w:val="24"/>
+          <w:rtl/>
+        </w:rPr>
+        <w:t>אפליקציית אנשי קשר:</w:t>
+      </w:r>
+      <w:r>
+        <w:rPr>
+          <w:sz w:val="24"/>
+          <w:szCs w:val="24"/>
+          <w:rtl/>
+        </w:rPr>
+        <w:br/>
+      </w:r>
+      <w:r>
+        <w:rPr>
+          <w:sz w:val="24"/>
+          <w:szCs w:val="24"/>
+          <w:rtl/>
+        </w:rPr>
+        <w:br/>
+      </w:r>
+      <w:r>
+        <w:rPr>
+          <w:sz w:val="24"/>
+          <w:szCs w:val="24"/>
+          <w:rtl/>
+        </w:rPr>
+        <w:br/>
+      </w:r>
+      <w:r>
+        <w:rPr>
+          <w:rFonts w:hint="cs"/>
+          <w:sz w:val="24"/>
+          <w:szCs w:val="24"/>
+          <w:rtl/>
+        </w:rPr>
+        <w:t xml:space="preserve">אפליקציית </w:t>
+      </w:r>
+      <w:r>
+        <w:rPr>
+          <w:rFonts w:hint="cs"/>
+          <w:sz w:val="24"/>
+          <w:szCs w:val="24"/>
+        </w:rPr>
+        <w:t>SMS</w:t>
+      </w:r>
+      <w:r>
+        <w:rPr>
+          <w:rFonts w:hint="cs"/>
+          <w:sz w:val="24"/>
+          <w:szCs w:val="24"/>
+          <w:rtl/>
+        </w:rPr>
+        <w:t>:</w:t>
+      </w:r>
+      <w:r>
+        <w:rPr>
+          <w:sz w:val="24"/>
+          <w:szCs w:val="24"/>
+          <w:rtl/>
+        </w:rPr>
+        <w:br/>
+      </w:r>
+      <w:r>
+        <w:rPr>
+          <w:sz w:val="24"/>
+          <w:szCs w:val="24"/>
+          <w:rtl/>
+        </w:rPr>
+        <w:br/>
+      </w:r>
+      <w:r>
+        <w:rPr>
+          <w:sz w:val="24"/>
+          <w:szCs w:val="24"/>
+          <w:rtl/>
+        </w:rPr>
+        <w:br/>
+      </w:r>
+      <w:r>
+        <w:rPr>
+          <w:rFonts w:hint="cs"/>
+          <w:sz w:val="24"/>
+          <w:szCs w:val="24"/>
+          <w:rtl/>
+        </w:rPr>
+        <w:t>אפליקציית יומן:</w:t>
+      </w:r>
+      <w:r>
+        <w:rPr>
+          <w:sz w:val="24"/>
+          <w:szCs w:val="24"/>
+          <w:rtl/>
+        </w:rPr>
+        <w:br/>
+      </w:r>
+      <w:r>
+        <w:rPr>
+          <w:sz w:val="24"/>
+          <w:szCs w:val="24"/>
+          <w:rtl/>
+        </w:rPr>
+        <w:br/>
+      </w:r>
+      <w:r>
+        <w:rPr>
+          <w:sz w:val="24"/>
+          <w:szCs w:val="24"/>
+          <w:rtl/>
+        </w:rPr>
+        <w:br/>
+      </w:r>
+      <w:r>
+        <w:rPr>
+          <w:rFonts w:hint="cs"/>
+          <w:sz w:val="24"/>
+          <w:szCs w:val="24"/>
+          <w:rtl/>
+        </w:rPr>
+        <w:t>אפליקציית מדיה:</w:t>
+      </w:r>
+    </w:p>
+    <w:p>
+      <w:pPr>
+        <w:pStyle w:val="a3"/>
+        <w:numPr>
+          <w:ilvl w:val="0"/>
+          <w:numId w:val="1"/>
+        </w:numPr>
+        <w:bidi/>
+        <w:spacing w:line="360" w:lineRule="auto"/>
+        <w:rPr>
+          <w:sz w:val="24"/>
+          <w:szCs w:val="24"/>
+        </w:rPr>
+      </w:pPr>
+      <w:r>
+        <w:rPr>
+          <w:rFonts w:hint="cs"/>
+          <w:sz w:val="24"/>
+          <w:szCs w:val="24"/>
+        </w:rPr>
+        <w:t>M</w:t>
+      </w:r>
+      <w:r>
+        <w:rPr>
+          <w:sz w:val="24"/>
+          <w:szCs w:val="24"/>
+        </w:rPr>
+        <w:t>edia</w:t>
+      </w:r>
+      <w:r>
+        <w:rPr>
+          <w:rFonts w:hint="cs"/>
+          <w:sz w:val="24"/>
+          <w:szCs w:val="24"/>
+          <w:rtl/>
+        </w:rPr>
+        <w:t xml:space="preserve"> </w:t>
+      </w:r>
+      <w:r>
+        <w:rPr>
+          <w:sz w:val="24"/>
+          <w:szCs w:val="24"/>
+          <w:rtl/>
+        </w:rPr>
+        <w:t>–</w:t>
+      </w:r>
+      <w:r>
+        <w:rPr>
+          <w:rFonts w:hint="cs"/>
+          <w:sz w:val="24"/>
+          <w:szCs w:val="24"/>
+          <w:rtl/>
+        </w:rPr>
+        <w:t xml:space="preserve"> מחלקה אבסטרקטית.</w:t>
+      </w:r>
+    </w:p>
+    <w:p>
+      <w:pPr>
+        <w:pStyle w:val="a3"/>
+        <w:numPr>
+          <w:ilvl w:val="0"/>
+          <w:numId w:val="1"/>
+        </w:numPr>
+        <w:bidi/>
+        <w:spacing w:line="360" w:lineRule="auto"/>
+        <w:rPr>
+          <w:sz w:val="24"/>
+          <w:szCs w:val="24"/>
+        </w:rPr>
+      </w:pPr>
+      <w:r>
+        <w:rPr>
+          <w:sz w:val="24"/>
+          <w:szCs w:val="24"/>
+        </w:rPr>
+        <w:t>Music</w:t>
+      </w:r>
+      <w:r>
+        <w:rPr>
+          <w:rFonts w:hint="cs"/>
+          <w:sz w:val="24"/>
+          <w:szCs w:val="24"/>
+          <w:rtl/>
+        </w:rPr>
+        <w:t xml:space="preserve"> </w:t>
+      </w:r>
+      <w:r>
+        <w:rPr>
+          <w:sz w:val="24"/>
+          <w:szCs w:val="24"/>
+          <w:rtl/>
+        </w:rPr>
+        <w:t>–</w:t>
+      </w:r>
+      <w:r>
+        <w:rPr>
+          <w:rFonts w:hint="cs"/>
+          <w:sz w:val="24"/>
+          <w:szCs w:val="24"/>
+          <w:rtl/>
+        </w:rPr>
+        <w:t xml:space="preserve"> מחלקה היורשת מ-</w:t>
+      </w:r>
+      <w:r>
+        <w:rPr>
+          <w:sz w:val="24"/>
+          <w:szCs w:val="24"/>
+        </w:rPr>
+        <w:t>Media</w:t>
+      </w:r>
+      <w:r>
+        <w:rPr>
+          <w:rFonts w:hint="cs"/>
+          <w:sz w:val="24"/>
+          <w:szCs w:val="24"/>
+          <w:rtl/>
+        </w:rPr>
+        <w:t>.</w:t>
+      </w:r>
+    </w:p>
+    <w:p>
+      <w:pPr>
+        <w:pStyle w:val="a3"/>
+        <w:numPr>
+          <w:ilvl w:val="0"/>
+          <w:numId w:val="1"/>
+        </w:numPr>
+        <w:bidi/>
+        <w:spacing w:line="360" w:lineRule="auto"/>
+        <w:rPr>
+          <w:sz w:val="24"/>
+          <w:szCs w:val="24"/>
+        </w:rPr>
+      </w:pPr>
+      <w:r>
+        <w:rPr>
+          <w:sz w:val="24"/>
+          <w:szCs w:val="24"/>
+        </w:rPr>
+        <w:t>Video</w:t>
+      </w:r>
+      <w:r>
+        <w:rPr>
+          <w:rFonts w:hint="cs"/>
+          <w:sz w:val="24"/>
+          <w:szCs w:val="24"/>
+          <w:rtl/>
+        </w:rPr>
+        <w:t xml:space="preserve"> </w:t>
+      </w:r>
+      <w:r>
+        <w:rPr>
+          <w:sz w:val="24"/>
+          <w:szCs w:val="24"/>
+          <w:rtl/>
+        </w:rPr>
+        <w:t>–</w:t>
+      </w:r>
+      <w:r>
+        <w:rPr>
+          <w:rFonts w:hint="cs"/>
+          <w:sz w:val="24"/>
+          <w:szCs w:val="24"/>
+          <w:rtl/>
+        </w:rPr>
+        <w:t xml:space="preserve"> מחלקה היורשת מ-</w:t>
+      </w:r>
+      <w:r>
+        <w:rPr>
+          <w:sz w:val="24"/>
+          <w:szCs w:val="24"/>
+        </w:rPr>
+        <w:t>Media</w:t>
+      </w:r>
+      <w:r>
+        <w:rPr>
+          <w:rFonts w:hint="cs"/>
+          <w:sz w:val="24"/>
+          <w:szCs w:val="24"/>
+          <w:rtl/>
+        </w:rPr>
+        <w:t>.</w:t>
+      </w:r>
+    </w:p>
+    <w:p>
+      <w:pPr>
+        <w:bidi/>
+        <w:spacing w:line="360" w:lineRule="auto"/>
+        <w:ind w:left="360"/>
+        <w:rPr>
+          <w:rFonts w:hint="cs"/>
+          <w:sz w:val="24"/>
+          <w:szCs w:val="24"/>
+          <w:rtl/>
+        </w:rPr>
+      </w:pPr>
+      <w:r>
+        <w:rPr>
+          <w:rFonts w:hint="cs"/>
+          <w:sz w:val="24"/>
+          <w:szCs w:val="24"/>
+          <w:rtl/>
+        </w:rPr>
+        <w:t>שני הסוגים של המדיה הם בעלי פונקציונליות זהה</w:t>
+      </w:r>
+      <w:r>
+        <w:rPr>
+          <w:rFonts w:hint="cs"/>
+          <w:sz w:val="24"/>
+          <w:szCs w:val="24"/>
+          <w:rtl/>
+        </w:rPr>
+        <w:t xml:space="preserve"> ותכונות זהות</w:t>
+      </w:r>
+      <w:r>
+        <w:rPr>
+          <w:rFonts w:hint="cs"/>
+          <w:sz w:val="24"/>
+          <w:szCs w:val="24"/>
+          <w:rtl/>
+        </w:rPr>
+        <w:t xml:space="preserve"> ולכן</w:t>
+      </w:r>
+      <w:r>
+        <w:rPr>
+          <w:rFonts w:hint="cs"/>
+          <w:sz w:val="24"/>
+          <w:szCs w:val="24"/>
+          <w:rtl/>
+        </w:rPr>
+        <w:t xml:space="preserve"> בחרנו להשתמש במחלקה אבסטרקטית</w:t>
+      </w:r>
+    </w:p>
+    <w:p>
+      <w:pPr>
         <w:jc w:val="center"/>
         <w:rPr>
           <w:rFonts w:hint="cs"/>
@@ -34,6 +624,13 @@
           <w:bCs/>
           <w:sz w:val="40"/>
           <w:szCs w:val="40"/>
+          <w:rtl/>
+        </w:rPr>
+      </w:pPr>
+    </w:p>
+    <w:p>
+      <w:pPr>
+        <w:rPr>
           <w:rtl/>
         </w:rPr>
       </w:pPr>
@@ -46,6 +643,127 @@
     </w:sectPr>
   </w:body>
 </w:document>
+</file>
+
+<file path=word/numbering.xml><?xml version="1.0" encoding="utf-8"?>
+<w:numbering xmlns:wpc="http://schemas.microsoft.com/office/word/2010/wordprocessingCanvas" xmlns:cx="http://schemas.microsoft.com/office/drawing/2014/chartex" xmlns:cx1="http://schemas.microsoft.com/office/drawing/2015/9/8/chartex" xmlns:cx2="http://schemas.microsoft.com/office/drawing/2015/10/21/chartex" xmlns:cx3="http://schemas.microsoft.com/office/drawing/2016/5/9/chartex" xmlns:cx4="http://schemas.microsoft.com/office/drawing/2016/5/10/chartex" xmlns:cx5="http://schemas.microsoft.com/office/drawing/2016/5/11/chartex" xmlns:cx6="http://schemas.microsoft.com/office/drawing/2016/5/12/chartex" xmlns:cx7="http://schemas.microsoft.com/office/drawing/2016/5/13/chartex" xmlns:cx8="http://schemas.microsoft.com/office/drawing/2016/5/14/chartex" xmlns:mc="http://schemas.openxmlformats.org/markup-compatibility/2006" xmlns:aink="http://schemas.microsoft.com/office/drawing/2016/ink" xmlns:am3d="http://schemas.microsoft.com/office/drawing/2017/model3d" xmlns:o="urn:schemas-microsoft-com:office:office" xmlns:oel="http://schemas.microsoft.com/office/2019/extlst" xmlns:r="http://schemas.openxmlformats.org/officeDocument/2006/relationships" xmlns:m="http://schemas.openxmlformats.org/officeDocument/2006/math" xmlns:v="urn:schemas-microsoft-com:vml" xmlns:wp14="http://schemas.microsoft.com/office/word/2010/wordprocessingDrawing" xmlns:wp="http://schemas.openxmlformats.org/drawingml/2006/wordprocessingDrawing" xmlns:w10="urn:schemas-microsoft-com:office:word" xmlns:w="http://schemas.openxmlformats.org/wordprocessingml/2006/main" xmlns:w14="http://schemas.microsoft.com/office/word/2010/wordml" xmlns:w15="http://schemas.microsoft.com/office/word/2012/wordml" xmlns:w16cex="http://schemas.microsoft.com/office/word/2018/wordml/cex" xmlns:w16cid="http://schemas.microsoft.com/office/word/2016/wordml/cid" xmlns:w16="http://schemas.microsoft.com/office/word/2018/wordml" xmlns:w16du="http://schemas.microsoft.com/office/word/2023/wordml/word16du" xmlns:w16sdtdh="http://schemas.microsoft.com/office/word/2020/wordml/sdtdatahash" xmlns:w16se="http://schemas.microsoft.com/office/word/2015/wordml/symex" xmlns:wpg="http://schemas.microsoft.com/office/word/2010/wordprocessingGroup" xmlns:wpi="http://schemas.microsoft.com/office/word/2010/wordprocessingInk" xmlns:wne="http://schemas.microsoft.com/office/word/2006/wordml" xmlns:wps="http://schemas.microsoft.com/office/word/2010/wordprocessingShape" mc:Ignorable="w14 w15 w16se w16cid w16 w16cex w16sdtdh wp14">
+  <w:abstractNum w:abstractNumId="0" w15:restartNumberingAfterBreak="0">
+    <w:nsid w:val="2D3B67F2"/>
+    <w:multiLevelType w:val="hybridMultilevel"/>
+    <w:tmpl w:val="102CAEA8"/>
+    <w:lvl w:ilvl="0" w:tplc="04090001">
+      <w:start w:val="1"/>
+      <w:numFmt w:val="bullet"/>
+      <w:lvlText w:val=""/>
+      <w:lvlJc w:val="left"/>
+      <w:pPr>
+        <w:ind w:left="720" w:hanging="360"/>
+      </w:pPr>
+      <w:rPr>
+        <w:rFonts w:ascii="Symbol" w:hAnsi="Symbol" w:hint="default"/>
+      </w:rPr>
+    </w:lvl>
+    <w:lvl w:ilvl="1" w:tplc="04090003" w:tentative="1">
+      <w:start w:val="1"/>
+      <w:numFmt w:val="bullet"/>
+      <w:lvlText w:val="o"/>
+      <w:lvlJc w:val="left"/>
+      <w:pPr>
+        <w:ind w:left="1440" w:hanging="360"/>
+      </w:pPr>
+      <w:rPr>
+        <w:rFonts w:ascii="Courier New" w:hAnsi="Courier New" w:cs="Courier New" w:hint="default"/>
+      </w:rPr>
+    </w:lvl>
+    <w:lvl w:ilvl="2" w:tplc="04090005" w:tentative="1">
+      <w:start w:val="1"/>
+      <w:numFmt w:val="bullet"/>
+      <w:lvlText w:val=""/>
+      <w:lvlJc w:val="left"/>
+      <w:pPr>
+        <w:ind w:left="2160" w:hanging="360"/>
+      </w:pPr>
+      <w:rPr>
+        <w:rFonts w:ascii="Wingdings" w:hAnsi="Wingdings" w:hint="default"/>
+      </w:rPr>
+    </w:lvl>
+    <w:lvl w:ilvl="3" w:tplc="04090001" w:tentative="1">
+      <w:start w:val="1"/>
+      <w:numFmt w:val="bullet"/>
+      <w:lvlText w:val=""/>
+      <w:lvlJc w:val="left"/>
+      <w:pPr>
+        <w:ind w:left="2880" w:hanging="360"/>
+      </w:pPr>
+      <w:rPr>
+        <w:rFonts w:ascii="Symbol" w:hAnsi="Symbol" w:hint="default"/>
+      </w:rPr>
+    </w:lvl>
+    <w:lvl w:ilvl="4" w:tplc="04090003" w:tentative="1">
+      <w:start w:val="1"/>
+      <w:numFmt w:val="bullet"/>
+      <w:lvlText w:val="o"/>
+      <w:lvlJc w:val="left"/>
+      <w:pPr>
+        <w:ind w:left="3600" w:hanging="360"/>
+      </w:pPr>
+      <w:rPr>
+        <w:rFonts w:ascii="Courier New" w:hAnsi="Courier New" w:cs="Courier New" w:hint="default"/>
+      </w:rPr>
+    </w:lvl>
+    <w:lvl w:ilvl="5" w:tplc="04090005" w:tentative="1">
+      <w:start w:val="1"/>
+      <w:numFmt w:val="bullet"/>
+      <w:lvlText w:val=""/>
+      <w:lvlJc w:val="left"/>
+      <w:pPr>
+        <w:ind w:left="4320" w:hanging="360"/>
+      </w:pPr>
+      <w:rPr>
+        <w:rFonts w:ascii="Wingdings" w:hAnsi="Wingdings" w:hint="default"/>
+      </w:rPr>
+    </w:lvl>
+    <w:lvl w:ilvl="6" w:tplc="04090001" w:tentative="1">
+      <w:start w:val="1"/>
+      <w:numFmt w:val="bullet"/>
+      <w:lvlText w:val=""/>
+      <w:lvlJc w:val="left"/>
+      <w:pPr>
+        <w:ind w:left="5040" w:hanging="360"/>
+      </w:pPr>
+      <w:rPr>
+        <w:rFonts w:ascii="Symbol" w:hAnsi="Symbol" w:hint="default"/>
+      </w:rPr>
+    </w:lvl>
+    <w:lvl w:ilvl="7" w:tplc="04090003" w:tentative="1">
+      <w:start w:val="1"/>
+      <w:numFmt w:val="bullet"/>
+      <w:lvlText w:val="o"/>
+      <w:lvlJc w:val="left"/>
+      <w:pPr>
+        <w:ind w:left="5760" w:hanging="360"/>
+      </w:pPr>
+      <w:rPr>
+        <w:rFonts w:ascii="Courier New" w:hAnsi="Courier New" w:cs="Courier New" w:hint="default"/>
+      </w:rPr>
+    </w:lvl>
+    <w:lvl w:ilvl="8" w:tplc="04090005" w:tentative="1">
+      <w:start w:val="1"/>
+      <w:numFmt w:val="bullet"/>
+      <w:lvlText w:val=""/>
+      <w:lvlJc w:val="left"/>
+      <w:pPr>
+        <w:ind w:left="6480" w:hanging="360"/>
+      </w:pPr>
+      <w:rPr>
+        <w:rFonts w:ascii="Wingdings" w:hAnsi="Wingdings" w:hint="default"/>
+      </w:rPr>
+    </w:lvl>
+  </w:abstractNum>
+  <w:num w:numId="1" w16cid:durableId="252981048">
+    <w:abstractNumId w:val="0"/>
+  </w:num>
+</w:numbering>
 </file>
 
 <file path=word/styles.xml><?xml version="1.0" encoding="utf-8"?>
@@ -448,6 +1166,7 @@
   <w:style w:type="paragraph" w:default="1" w:styleId="a">
     <w:name w:val="Normal"/>
     <w:qFormat/>
+    <w:rsid w:val="00A9400A"/>
   </w:style>
   <w:style w:type="character" w:default="1" w:styleId="a0">
     <w:name w:val="Default Paragraph Font"/>
@@ -475,6 +1194,17 @@
     <w:uiPriority w:val="99"/>
     <w:semiHidden/>
     <w:unhideWhenUsed/>
+  </w:style>
+  <w:style w:type="paragraph" w:styleId="a3">
+    <w:name w:val="List Paragraph"/>
+    <w:basedOn w:val="a"/>
+    <w:uiPriority w:val="34"/>
+    <w:qFormat/>
+    <w:rsid w:val="009D01B3"/>
+    <w:pPr>
+      <w:ind w:left="720"/>
+      <w:contextualSpacing/>
+    </w:pPr>
   </w:style>
 </w:styles>
 </file>

</xml_diff>

<commit_message>
Created Phone class and App interface
</commit_message>
<xml_diff>
--- a/Exe2/design.docx
+++ b/Exe2/design.docx
@@ -50,6 +50,7 @@
         <w:bidi/>
         <w:spacing w:line="360" w:lineRule="auto"/>
         <w:rPr>
+          <w:rFonts w:hint="cs"/>
           <w:sz w:val="24"/>
           <w:szCs w:val="24"/>
           <w:rtl/>
@@ -78,7 +79,25 @@
           <w:szCs w:val="24"/>
           <w:rtl/>
         </w:rPr>
-        <w:t xml:space="preserve"> המחזיקה מערך בגודל 4 של אובייקטים מסוג </w:t>
+        <w:t xml:space="preserve"> המחזיקה </w:t>
+      </w:r>
+      <w:r>
+        <w:rPr>
+          <w:rFonts w:hint="cs"/>
+          <w:sz w:val="24"/>
+          <w:szCs w:val="24"/>
+          <w:rtl/>
+        </w:rPr>
+        <w:t xml:space="preserve">רשימת </w:t>
+      </w:r>
+      <w:r>
+        <w:rPr>
+          <w:rFonts w:hint="cs"/>
+          <w:sz w:val="24"/>
+          <w:szCs w:val="24"/>
+          <w:rtl/>
+        </w:rPr>
+        <w:t xml:space="preserve">אובייקטים מסוג </w:t>
       </w:r>
       <w:r>
         <w:rPr>
@@ -143,6 +162,15 @@
           <w:rtl/>
         </w:rPr>
         <w:t>.</w:t>
+      </w:r>
+      <w:r>
+        <w:rPr>
+          <w:rFonts w:hint="cs"/>
+          <w:sz w:val="24"/>
+          <w:szCs w:val="24"/>
+          <w:rtl/>
+        </w:rPr>
+        <w:t xml:space="preserve"> בחרנו להשתמש ברשימה על פני מערך בעל מספר קבוע של איברים בעיקר בשביל סקיילביליות.</w:t>
       </w:r>
     </w:p>
     <w:p>
@@ -572,7 +600,6 @@
         <w:spacing w:line="360" w:lineRule="auto"/>
         <w:ind w:left="360"/>
         <w:rPr>
-          <w:rFonts w:hint="cs"/>
           <w:sz w:val="24"/>
           <w:szCs w:val="24"/>
           <w:rtl/>
@@ -619,7 +646,6 @@
       <w:pPr>
         <w:jc w:val="center"/>
         <w:rPr>
-          <w:rFonts w:hint="cs"/>
           <w:b/>
           <w:bCs/>
           <w:sz w:val="40"/>

</xml_diff>

<commit_message>
fixed what yuval asked
</commit_message>
<xml_diff>
--- a/Exe2/design.docx
+++ b/Exe2/design.docx
@@ -169,7 +169,27 @@
           <w:szCs w:val="24"/>
           <w:rtl/>
         </w:rPr>
-        <w:t xml:space="preserve"> בחרנו להשתמש ברשימה על פני מערך בעל מספר קבוע של איברים בעיקר בשביל סקיילביליות.</w:t>
+        <w:t xml:space="preserve"> בחרנו להשתמש ברשימה על פני מערך בעל מספר קבוע של איברים בעיקר בשביל </w:t>
+      </w:r>
+      <w:proofErr w:type="spellStart"/>
+      <w:r>
+        <w:rPr>
+          <w:rFonts w:hint="cs"/>
+          <w:sz w:val="24"/>
+          <w:szCs w:val="24"/>
+          <w:rtl/>
+        </w:rPr>
+        <w:t>סקיילביליות</w:t>
+      </w:r>
+      <w:proofErr w:type="spellEnd"/>
+      <w:r>
+        <w:rPr>
+          <w:rFonts w:hint="cs"/>
+          <w:sz w:val="24"/>
+          <w:szCs w:val="24"/>
+          <w:rtl/>
+        </w:rPr>
+        <w:t>.</w:t>
       </w:r>
     </w:p>
     <w:p>
@@ -275,143 +295,7 @@
     </w:p>
     <w:p>
       <w:pPr>
-        <w:bidi/>
-        <w:spacing w:line="360" w:lineRule="auto"/>
-        <w:rPr>
-          <w:sz w:val="24"/>
-          <w:szCs w:val="24"/>
-          <w:rtl/>
-        </w:rPr>
-      </w:pPr>
-      <w:r>
-        <w:rPr>
-          <w:rFonts w:hint="cs"/>
-          <w:sz w:val="24"/>
-          <w:szCs w:val="24"/>
-          <w:rtl/>
-        </w:rPr>
-        <w:t>אפליקציית אנשי קשר:</w:t>
-      </w:r>
-      <w:r>
-        <w:rPr>
-          <w:sz w:val="24"/>
-          <w:szCs w:val="24"/>
-          <w:rtl/>
-        </w:rPr>
-        <w:br/>
-      </w:r>
-      <w:r>
-        <w:rPr>
-          <w:sz w:val="24"/>
-          <w:szCs w:val="24"/>
-          <w:rtl/>
-        </w:rPr>
-        <w:br/>
-      </w:r>
-      <w:r>
-        <w:rPr>
-          <w:sz w:val="24"/>
-          <w:szCs w:val="24"/>
-          <w:rtl/>
-        </w:rPr>
-        <w:br/>
-      </w:r>
-      <w:r>
-        <w:rPr>
-          <w:rFonts w:hint="cs"/>
-          <w:sz w:val="24"/>
-          <w:szCs w:val="24"/>
-          <w:rtl/>
-        </w:rPr>
-        <w:t xml:space="preserve">אפליקציית </w:t>
-      </w:r>
-      <w:r>
-        <w:rPr>
-          <w:rFonts w:hint="cs"/>
-          <w:sz w:val="24"/>
-          <w:szCs w:val="24"/>
-        </w:rPr>
-        <w:t>SMS</w:t>
-      </w:r>
-      <w:r>
-        <w:rPr>
-          <w:rFonts w:hint="cs"/>
-          <w:sz w:val="24"/>
-          <w:szCs w:val="24"/>
-          <w:rtl/>
-        </w:rPr>
-        <w:t>:</w:t>
-      </w:r>
-      <w:r>
-        <w:rPr>
-          <w:sz w:val="24"/>
-          <w:szCs w:val="24"/>
-          <w:rtl/>
-        </w:rPr>
-        <w:br/>
-      </w:r>
-      <w:r>
-        <w:rPr>
-          <w:sz w:val="24"/>
-          <w:szCs w:val="24"/>
-          <w:rtl/>
-        </w:rPr>
-        <w:br/>
-      </w:r>
-      <w:r>
-        <w:rPr>
-          <w:sz w:val="24"/>
-          <w:szCs w:val="24"/>
-          <w:rtl/>
-        </w:rPr>
-        <w:br/>
-      </w:r>
-      <w:r>
-        <w:rPr>
-          <w:rFonts w:hint="cs"/>
-          <w:sz w:val="24"/>
-          <w:szCs w:val="24"/>
-          <w:rtl/>
-        </w:rPr>
-        <w:t>אפליקציית יומן:</w:t>
-      </w:r>
-      <w:r>
-        <w:rPr>
-          <w:sz w:val="24"/>
-          <w:szCs w:val="24"/>
-          <w:rtl/>
-        </w:rPr>
-        <w:br/>
-      </w:r>
-      <w:r>
-        <w:rPr>
-          <w:sz w:val="24"/>
-          <w:szCs w:val="24"/>
-          <w:rtl/>
-        </w:rPr>
-        <w:br/>
-      </w:r>
-      <w:r>
-        <w:rPr>
-          <w:sz w:val="24"/>
-          <w:szCs w:val="24"/>
-          <w:rtl/>
-        </w:rPr>
-        <w:br/>
-      </w:r>
-      <w:r>
-        <w:rPr>
-          <w:rFonts w:hint="cs"/>
-          <w:sz w:val="24"/>
-          <w:szCs w:val="24"/>
-          <w:rtl/>
-        </w:rPr>
-        <w:t>אפליקציית מדיה:</w:t>
-      </w:r>
-    </w:p>
-    <w:p>
-      <w:pPr>
-        <w:pStyle w:val="a3"/>
+        <w:pStyle w:val="ListParagraph"/>
         <w:numPr>
           <w:ilvl w:val="0"/>
           <w:numId w:val="1"/>
@@ -425,11 +309,87 @@
       </w:pPr>
       <w:r>
         <w:rPr>
-          <w:sz w:val="24"/>
-          <w:szCs w:val="24"/>
-        </w:rPr>
-        <w:t>MediaApp</w:t>
-      </w:r>
+          <w:rFonts w:hint="cs"/>
+          <w:sz w:val="24"/>
+          <w:szCs w:val="24"/>
+          <w:rtl/>
+        </w:rPr>
+        <w:t>אפליקציית אנשי קשר:</w:t>
+      </w:r>
+      <w:r>
+        <w:rPr>
+          <w:sz w:val="24"/>
+          <w:szCs w:val="24"/>
+          <w:rtl/>
+        </w:rPr>
+        <w:br/>
+      </w:r>
+      <w:r>
+        <w:rPr>
+          <w:sz w:val="24"/>
+          <w:szCs w:val="24"/>
+          <w:rtl/>
+        </w:rPr>
+        <w:br/>
+      </w:r>
+      <w:r>
+        <w:rPr>
+          <w:sz w:val="24"/>
+          <w:szCs w:val="24"/>
+          <w:rtl/>
+        </w:rPr>
+        <w:br/>
+      </w:r>
+      <w:r>
+        <w:rPr>
+          <w:rFonts w:hint="cs"/>
+          <w:sz w:val="24"/>
+          <w:szCs w:val="24"/>
+          <w:rtl/>
+        </w:rPr>
+        <w:t xml:space="preserve">אפליקציית </w:t>
+      </w:r>
+      <w:r>
+        <w:rPr>
+          <w:rFonts w:hint="cs"/>
+          <w:sz w:val="24"/>
+          <w:szCs w:val="24"/>
+        </w:rPr>
+        <w:t>SMS</w:t>
+      </w:r>
+      <w:r>
+        <w:rPr>
+          <w:rFonts w:hint="cs"/>
+          <w:sz w:val="24"/>
+          <w:szCs w:val="24"/>
+          <w:rtl/>
+        </w:rPr>
+        <w:t>:</w:t>
+      </w:r>
+      <w:r>
+        <w:rPr>
+          <w:sz w:val="24"/>
+          <w:szCs w:val="24"/>
+          <w:rtl/>
+        </w:rPr>
+        <w:br/>
+      </w:r>
+      <w:proofErr w:type="spellStart"/>
+      <w:r>
+        <w:rPr>
+          <w:sz w:val="24"/>
+          <w:szCs w:val="24"/>
+        </w:rPr>
+        <w:t>Sms</w:t>
+      </w:r>
+      <w:r>
+        <w:rPr>
+          <w:sz w:val="24"/>
+          <w:szCs w:val="24"/>
+        </w:rPr>
+        <w:t>App</w:t>
+      </w:r>
+      <w:proofErr w:type="spellEnd"/>
       <w:r>
         <w:rPr>
           <w:rFonts w:hint="cs"/>
@@ -470,12 +430,30 @@
           <w:szCs w:val="24"/>
           <w:rtl/>
         </w:rPr>
-        <w:t>. היא מחזיקה רשימה של מדיות.</w:t>
+        <w:t xml:space="preserve">. היא מחזיקה רשימה של </w:t>
+      </w:r>
+      <w:r>
+        <w:rPr>
+          <w:rFonts w:hint="cs"/>
+          <w:sz w:val="24"/>
+          <w:szCs w:val="24"/>
+          <w:rtl/>
+        </w:rPr>
+        <w:t>צ'אטים וספר טלפונים (סטטי)</w:t>
+      </w:r>
+      <w:r>
+        <w:rPr>
+          <w:rFonts w:hint="cs"/>
+          <w:sz w:val="24"/>
+          <w:szCs w:val="24"/>
+          <w:rtl/>
+        </w:rPr>
+        <w:t>.</w:t>
       </w:r>
     </w:p>
     <w:p>
       <w:pPr>
-        <w:pStyle w:val="a3"/>
+        <w:pStyle w:val="ListParagraph"/>
         <w:numPr>
           <w:ilvl w:val="0"/>
           <w:numId w:val="1"/>
@@ -489,18 +467,10 @@
       </w:pPr>
       <w:r>
         <w:rPr>
-          <w:rFonts w:hint="cs"/>
-          <w:sz w:val="24"/>
-          <w:szCs w:val="24"/>
-        </w:rPr>
-        <w:t>M</w:t>
-      </w:r>
-      <w:r>
-        <w:rPr>
-          <w:sz w:val="24"/>
-          <w:szCs w:val="24"/>
-        </w:rPr>
-        <w:t>edia</w:t>
+          <w:sz w:val="24"/>
+          <w:szCs w:val="24"/>
+        </w:rPr>
+        <w:t>Chat</w:t>
       </w:r>
       <w:r>
         <w:rPr>
@@ -526,12 +496,168 @@
           <w:szCs w:val="24"/>
           <w:rtl/>
         </w:rPr>
-        <w:t xml:space="preserve"> מחלקה אבסטרקטית.</w:t>
+        <w:t xml:space="preserve"> מ</w:t>
+      </w:r>
+      <w:r>
+        <w:rPr>
+          <w:rFonts w:hint="cs"/>
+          <w:sz w:val="24"/>
+          <w:szCs w:val="24"/>
+          <w:rtl/>
+        </w:rPr>
+        <w:t>חזיקה איש קשר ורשימת מחרוזות</w:t>
+      </w:r>
+      <w:r>
+        <w:rPr>
+          <w:rFonts w:hint="cs"/>
+          <w:sz w:val="24"/>
+          <w:szCs w:val="24"/>
+          <w:rtl/>
+        </w:rPr>
+        <w:t>.</w:t>
       </w:r>
     </w:p>
     <w:p>
       <w:pPr>
-        <w:pStyle w:val="a3"/>
+        <w:bidi/>
+        <w:spacing w:line="360" w:lineRule="auto"/>
+        <w:ind w:left="360"/>
+        <w:rPr>
+          <w:sz w:val="24"/>
+          <w:szCs w:val="24"/>
+          <w:rtl/>
+        </w:rPr>
+      </w:pPr>
+      <w:r>
+        <w:rPr>
+          <w:rFonts w:hint="cs"/>
+          <w:sz w:val="24"/>
+          <w:szCs w:val="24"/>
+          <w:rtl/>
+        </w:rPr>
+        <w:t xml:space="preserve">רצינו ספר טלפונים שיהיה קבוע ללא תלות במופעים של </w:t>
+      </w:r>
+      <w:proofErr w:type="spellStart"/>
+      <w:r>
+        <w:rPr>
+          <w:sz w:val="24"/>
+          <w:szCs w:val="24"/>
+        </w:rPr>
+        <w:t>SmsApp</w:t>
+      </w:r>
+      <w:proofErr w:type="spellEnd"/>
+      <w:r>
+        <w:rPr>
+          <w:rFonts w:hint="cs"/>
+          <w:sz w:val="24"/>
+          <w:szCs w:val="24"/>
+          <w:rtl/>
+        </w:rPr>
+        <w:t xml:space="preserve"> לכן מימשנו אותו כסטטי. למחלקה צ'אט אין משמעות מחוץ </w:t>
+      </w:r>
+      <w:proofErr w:type="spellStart"/>
+      <w:r>
+        <w:rPr>
+          <w:rFonts w:hint="cs"/>
+          <w:sz w:val="24"/>
+          <w:szCs w:val="24"/>
+          <w:rtl/>
+        </w:rPr>
+        <w:t>לאפליקצית</w:t>
+      </w:r>
+      <w:proofErr w:type="spellEnd"/>
+      <w:r>
+        <w:rPr>
+          <w:rFonts w:hint="cs"/>
+          <w:sz w:val="24"/>
+          <w:szCs w:val="24"/>
+          <w:rtl/>
+        </w:rPr>
+        <w:t xml:space="preserve"> ה</w:t>
+      </w:r>
+      <w:r>
+        <w:rPr>
+          <w:rFonts w:hint="cs"/>
+          <w:sz w:val="24"/>
+          <w:szCs w:val="24"/>
+        </w:rPr>
+        <w:t>SMS</w:t>
+      </w:r>
+      <w:r>
+        <w:rPr>
+          <w:rFonts w:hint="cs"/>
+          <w:sz w:val="24"/>
+          <w:szCs w:val="24"/>
+          <w:rtl/>
+        </w:rPr>
+        <w:t xml:space="preserve"> לכן הגדרנו אותה כתת מחלקה.</w:t>
+      </w:r>
+    </w:p>
+    <w:p>
+      <w:pPr>
+        <w:bidi/>
+        <w:spacing w:line="360" w:lineRule="auto"/>
+        <w:ind w:left="360"/>
+        <w:rPr>
+          <w:sz w:val="24"/>
+          <w:szCs w:val="24"/>
+          <w:rtl/>
+        </w:rPr>
+      </w:pPr>
+      <w:r>
+        <w:rPr>
+          <w:sz w:val="24"/>
+          <w:szCs w:val="24"/>
+          <w:rtl/>
+        </w:rPr>
+        <w:br/>
+      </w:r>
+      <w:r>
+        <w:rPr>
+          <w:rFonts w:hint="cs"/>
+          <w:sz w:val="24"/>
+          <w:szCs w:val="24"/>
+          <w:rtl/>
+        </w:rPr>
+        <w:t>אפליקציית יומן:</w:t>
+      </w:r>
+      <w:r>
+        <w:rPr>
+          <w:sz w:val="24"/>
+          <w:szCs w:val="24"/>
+          <w:rtl/>
+        </w:rPr>
+        <w:br/>
+      </w:r>
+      <w:r>
+        <w:rPr>
+          <w:sz w:val="24"/>
+          <w:szCs w:val="24"/>
+          <w:rtl/>
+        </w:rPr>
+        <w:br/>
+      </w:r>
+      <w:r>
+        <w:rPr>
+          <w:sz w:val="24"/>
+          <w:szCs w:val="24"/>
+          <w:rtl/>
+        </w:rPr>
+        <w:br/>
+      </w:r>
+      <w:r>
+        <w:rPr>
+          <w:rFonts w:hint="cs"/>
+          <w:sz w:val="24"/>
+          <w:szCs w:val="24"/>
+          <w:rtl/>
+        </w:rPr>
+        <w:t>אפליקציית מדיה:</w:t>
+      </w:r>
+    </w:p>
+    <w:p>
+      <w:pPr>
+        <w:pStyle w:val="ListParagraph"/>
         <w:numPr>
           <w:ilvl w:val="0"/>
           <w:numId w:val="1"/>
@@ -543,13 +669,15 @@
           <w:szCs w:val="24"/>
         </w:rPr>
       </w:pPr>
-      <w:r>
-        <w:rPr>
-          <w:sz w:val="24"/>
-          <w:szCs w:val="24"/>
-        </w:rPr>
-        <w:t>Music</w:t>
-      </w:r>
+      <w:proofErr w:type="spellStart"/>
+      <w:r>
+        <w:rPr>
+          <w:sz w:val="24"/>
+          <w:szCs w:val="24"/>
+        </w:rPr>
+        <w:t>MediaApp</w:t>
+      </w:r>
+      <w:proofErr w:type="spellEnd"/>
       <w:r>
         <w:rPr>
           <w:rFonts w:hint="cs"/>
@@ -574,28 +702,28 @@
           <w:szCs w:val="24"/>
           <w:rtl/>
         </w:rPr>
-        <w:t xml:space="preserve"> מחלקה היורשת מ-</w:t>
-      </w:r>
-      <w:r>
-        <w:rPr>
-          <w:sz w:val="24"/>
-          <w:szCs w:val="24"/>
-        </w:rPr>
-        <w:t>Media</w:t>
-      </w:r>
-      <w:r>
-        <w:rPr>
-          <w:rFonts w:hint="cs"/>
-          <w:sz w:val="24"/>
-          <w:szCs w:val="24"/>
-          <w:rtl/>
-        </w:rPr>
-        <w:t>.</w:t>
+        <w:t xml:space="preserve"> מחלקה המממשת את הממשק </w:t>
+      </w:r>
+      <w:r>
+        <w:rPr>
+          <w:sz w:val="24"/>
+          <w:szCs w:val="24"/>
+        </w:rPr>
+        <w:t>App</w:t>
+      </w:r>
+      <w:r>
+        <w:rPr>
+          <w:rFonts w:hint="cs"/>
+          <w:sz w:val="24"/>
+          <w:szCs w:val="24"/>
+          <w:rtl/>
+        </w:rPr>
+        <w:t>. היא מחזיקה רשימה של מדיות.</w:t>
       </w:r>
     </w:p>
     <w:p>
       <w:pPr>
-        <w:pStyle w:val="a3"/>
+        <w:pStyle w:val="ListParagraph"/>
         <w:numPr>
           <w:ilvl w:val="0"/>
           <w:numId w:val="1"/>
@@ -609,6 +737,126 @@
       </w:pPr>
       <w:r>
         <w:rPr>
+          <w:rFonts w:hint="cs"/>
+          <w:sz w:val="24"/>
+          <w:szCs w:val="24"/>
+        </w:rPr>
+        <w:t>M</w:t>
+      </w:r>
+      <w:r>
+        <w:rPr>
+          <w:sz w:val="24"/>
+          <w:szCs w:val="24"/>
+        </w:rPr>
+        <w:t>edia</w:t>
+      </w:r>
+      <w:r>
+        <w:rPr>
+          <w:rFonts w:hint="cs"/>
+          <w:sz w:val="24"/>
+          <w:szCs w:val="24"/>
+          <w:rtl/>
+        </w:rPr>
+        <w:t xml:space="preserve"> </w:t>
+      </w:r>
+      <w:r>
+        <w:rPr>
+          <w:sz w:val="24"/>
+          <w:szCs w:val="24"/>
+          <w:rtl/>
+        </w:rPr>
+        <w:t>–</w:t>
+      </w:r>
+      <w:r>
+        <w:rPr>
+          <w:rFonts w:hint="cs"/>
+          <w:sz w:val="24"/>
+          <w:szCs w:val="24"/>
+          <w:rtl/>
+        </w:rPr>
+        <w:t xml:space="preserve"> מחלקה אבסטרקטית.</w:t>
+      </w:r>
+    </w:p>
+    <w:p>
+      <w:pPr>
+        <w:pStyle w:val="ListParagraph"/>
+        <w:numPr>
+          <w:ilvl w:val="0"/>
+          <w:numId w:val="1"/>
+        </w:numPr>
+        <w:bidi/>
+        <w:spacing w:line="360" w:lineRule="auto"/>
+        <w:rPr>
+          <w:sz w:val="24"/>
+          <w:szCs w:val="24"/>
+        </w:rPr>
+      </w:pPr>
+      <w:r>
+        <w:rPr>
+          <w:sz w:val="24"/>
+          <w:szCs w:val="24"/>
+        </w:rPr>
+        <w:t>Music</w:t>
+      </w:r>
+      <w:r>
+        <w:rPr>
+          <w:rFonts w:hint="cs"/>
+          <w:sz w:val="24"/>
+          <w:szCs w:val="24"/>
+          <w:rtl/>
+        </w:rPr>
+        <w:t xml:space="preserve"> </w:t>
+      </w:r>
+      <w:r>
+        <w:rPr>
+          <w:sz w:val="24"/>
+          <w:szCs w:val="24"/>
+          <w:rtl/>
+        </w:rPr>
+        <w:t>–</w:t>
+      </w:r>
+      <w:r>
+        <w:rPr>
+          <w:rFonts w:hint="cs"/>
+          <w:sz w:val="24"/>
+          <w:szCs w:val="24"/>
+          <w:rtl/>
+        </w:rPr>
+        <w:t xml:space="preserve"> מחלקה היורשת מ-</w:t>
+      </w:r>
+      <w:r>
+        <w:rPr>
+          <w:sz w:val="24"/>
+          <w:szCs w:val="24"/>
+        </w:rPr>
+        <w:t>Media</w:t>
+      </w:r>
+      <w:r>
+        <w:rPr>
+          <w:rFonts w:hint="cs"/>
+          <w:sz w:val="24"/>
+          <w:szCs w:val="24"/>
+          <w:rtl/>
+        </w:rPr>
+        <w:t>.</w:t>
+      </w:r>
+    </w:p>
+    <w:p>
+      <w:pPr>
+        <w:pStyle w:val="ListParagraph"/>
+        <w:numPr>
+          <w:ilvl w:val="0"/>
+          <w:numId w:val="1"/>
+        </w:numPr>
+        <w:bidi/>
+        <w:spacing w:line="360" w:lineRule="auto"/>
+        <w:rPr>
+          <w:sz w:val="24"/>
+          <w:szCs w:val="24"/>
+        </w:rPr>
+      </w:pPr>
+      <w:r>
+        <w:rPr>
           <w:sz w:val="24"/>
           <w:szCs w:val="24"/>
         </w:rPr>
@@ -663,19 +911,19 @@
         <w:spacing w:line="360" w:lineRule="auto"/>
         <w:ind w:left="360"/>
         <w:rPr>
-          <w:rFonts w:hint="cs"/>
-          <w:sz w:val="24"/>
-          <w:szCs w:val="24"/>
-          <w:rtl/>
-        </w:rPr>
-      </w:pPr>
-      <w:r>
-        <w:rPr>
-          <w:rFonts w:hint="cs"/>
-          <w:sz w:val="24"/>
-          <w:szCs w:val="24"/>
-          <w:rtl/>
-        </w:rPr>
+          <w:sz w:val="24"/>
+          <w:szCs w:val="24"/>
+          <w:rtl/>
+        </w:rPr>
+      </w:pPr>
+      <w:r>
+        <w:rPr>
+          <w:rFonts w:hint="cs"/>
+          <w:sz w:val="24"/>
+          <w:szCs w:val="24"/>
+          <w:rtl/>
+        </w:rPr>
+        <w:lastRenderedPageBreak/>
         <w:t>שני הסוגים של המדיה הם בעלי פונקציונליות זהה</w:t>
       </w:r>
       <w:r>
@@ -730,6 +978,7 @@
         </w:rPr>
         <w:t xml:space="preserve"> אין משמעות מחוץ ל-</w:t>
       </w:r>
+      <w:proofErr w:type="spellStart"/>
       <w:r>
         <w:rPr>
           <w:sz w:val="24"/>
@@ -737,6 +986,7 @@
         </w:rPr>
         <w:t>MediaApp</w:t>
       </w:r>
+      <w:proofErr w:type="spellEnd"/>
       <w:r>
         <w:rPr>
           <w:rFonts w:hint="cs"/>
@@ -746,6 +996,7 @@
         </w:rPr>
         <w:t xml:space="preserve"> ואין להן שימוש בתכונות של </w:t>
       </w:r>
+      <w:proofErr w:type="spellStart"/>
       <w:r>
         <w:rPr>
           <w:sz w:val="24"/>
@@ -753,6 +1004,7 @@
         </w:rPr>
         <w:t>MediaApp</w:t>
       </w:r>
+      <w:proofErr w:type="spellEnd"/>
       <w:r>
         <w:rPr>
           <w:rFonts w:hint="cs"/>
@@ -1298,18 +1550,18 @@
     <w:lsdException w:name="Unresolved Mention" w:semiHidden="1" w:unhideWhenUsed="1"/>
     <w:lsdException w:name="Smart Link" w:semiHidden="1" w:unhideWhenUsed="1"/>
   </w:latentStyles>
-  <w:style w:type="paragraph" w:default="1" w:styleId="a">
+  <w:style w:type="paragraph" w:default="1" w:styleId="Normal">
     <w:name w:val="Normal"/>
     <w:qFormat/>
     <w:rsid w:val="00A9400A"/>
   </w:style>
-  <w:style w:type="character" w:default="1" w:styleId="a0">
+  <w:style w:type="character" w:default="1" w:styleId="DefaultParagraphFont">
     <w:name w:val="Default Paragraph Font"/>
     <w:uiPriority w:val="1"/>
     <w:semiHidden/>
     <w:unhideWhenUsed/>
   </w:style>
-  <w:style w:type="table" w:default="1" w:styleId="a1">
+  <w:style w:type="table" w:default="1" w:styleId="TableNormal">
     <w:name w:val="Normal Table"/>
     <w:uiPriority w:val="99"/>
     <w:semiHidden/>
@@ -1324,15 +1576,15 @@
       </w:tblCellMar>
     </w:tblPr>
   </w:style>
-  <w:style w:type="numbering" w:default="1" w:styleId="a2">
+  <w:style w:type="numbering" w:default="1" w:styleId="NoList">
     <w:name w:val="No List"/>
     <w:uiPriority w:val="99"/>
     <w:semiHidden/>
     <w:unhideWhenUsed/>
   </w:style>
-  <w:style w:type="paragraph" w:styleId="a3">
+  <w:style w:type="paragraph" w:styleId="ListParagraph">
     <w:name w:val="List Paragraph"/>
-    <w:basedOn w:val="a"/>
+    <w:basedOn w:val="Normal"/>
     <w:uiPriority w:val="34"/>
     <w:qFormat/>
     <w:rsid w:val="009D01B3"/>

</xml_diff>